<commit_message>
div multiciclo e pipeline
</commit_message>
<xml_diff>
--- a/Relatorio.docx
+++ b/Relatorio.docx
@@ -118,6 +118,10 @@
     </w:p>
     <w:p>
       <w:r>
+        <w:rPr>
+          <w:noProof/>
+          <w:lang w:eastAsia="pt-BR"/>
+        </w:rPr>
         <w:drawing>
           <wp:inline distT="0" distB="0" distL="0" distR="0" wp14:anchorId="4A0A4D52" wp14:editId="0687BDDE">
             <wp:extent cx="4511654" cy="3476625"/>
@@ -162,8 +166,6 @@
       <w:r>
         <w:t>lógica</w:t>
       </w:r>
-      <w:bookmarkStart w:id="0" w:name="_GoBack"/>
-      <w:bookmarkEnd w:id="0"/>
       <w:r>
         <w:t xml:space="preserve"> no </w:t>
       </w:r>
@@ -202,6 +204,10 @@
     </w:p>
     <w:p>
       <w:r>
+        <w:rPr>
+          <w:noProof/>
+          <w:lang w:eastAsia="pt-BR"/>
+        </w:rPr>
         <w:lastRenderedPageBreak/>
         <w:drawing>
           <wp:inline distT="0" distB="0" distL="0" distR="0" wp14:anchorId="52B86FDC" wp14:editId="3C32A158">
@@ -258,6 +264,10 @@
     </w:p>
     <w:p>
       <w:r>
+        <w:rPr>
+          <w:noProof/>
+          <w:lang w:eastAsia="pt-BR"/>
+        </w:rPr>
         <w:drawing>
           <wp:inline distT="0" distB="0" distL="0" distR="0" wp14:anchorId="120F9D5B" wp14:editId="740A4245">
             <wp:extent cx="5760085" cy="3295015"/>
@@ -310,6 +320,10 @@
     </w:p>
     <w:p>
       <w:r>
+        <w:rPr>
+          <w:noProof/>
+          <w:lang w:eastAsia="pt-BR"/>
+        </w:rPr>
         <w:lastRenderedPageBreak/>
         <w:drawing>
           <wp:inline distT="0" distB="0" distL="0" distR="0" wp14:anchorId="45C4535A" wp14:editId="025B7D04">
@@ -390,14 +404,15 @@
       </w:r>
       <w:proofErr w:type="spellEnd"/>
       <w:r>
-        <w:t xml:space="preserve"> para saber que precisamos escrever nesses registradores especiais. C</w:t>
-      </w:r>
-      <w:r>
-        <w:t>om isso temos a instrução de divisão no MIPS monociclo</w:t>
-      </w:r>
-    </w:p>
-    <w:p>
-      <w:r>
+        <w:t xml:space="preserve"> para saber que precisamos escrever nesses registradores especiais. Com isso temos a instrução de divisão no MIPS monociclo</w:t>
+      </w:r>
+    </w:p>
+    <w:p>
+      <w:r>
+        <w:rPr>
+          <w:noProof/>
+          <w:lang w:eastAsia="pt-BR"/>
+        </w:rPr>
         <w:drawing>
           <wp:inline distT="0" distB="0" distL="0" distR="0" wp14:anchorId="10EA4852" wp14:editId="604DB415">
             <wp:extent cx="3352800" cy="4055434"/>
@@ -435,6 +450,363 @@
         </w:drawing>
       </w:r>
     </w:p>
+    <w:p>
+      <w:pPr>
+        <w:rPr>
+          <w:b/>
+          <w:sz w:val="36"/>
+          <w:szCs w:val="36"/>
+        </w:rPr>
+      </w:pPr>
+    </w:p>
+    <w:p>
+      <w:pPr>
+        <w:rPr>
+          <w:b/>
+          <w:sz w:val="36"/>
+          <w:szCs w:val="36"/>
+        </w:rPr>
+      </w:pPr>
+    </w:p>
+    <w:p>
+      <w:pPr>
+        <w:rPr>
+          <w:b/>
+          <w:sz w:val="36"/>
+          <w:szCs w:val="36"/>
+        </w:rPr>
+      </w:pPr>
+    </w:p>
+    <w:p>
+      <w:pPr>
+        <w:rPr>
+          <w:b/>
+          <w:sz w:val="36"/>
+          <w:szCs w:val="36"/>
+        </w:rPr>
+      </w:pPr>
+      <w:proofErr w:type="spellStart"/>
+      <w:r>
+        <w:rPr>
+          <w:b/>
+          <w:sz w:val="36"/>
+          <w:szCs w:val="36"/>
+        </w:rPr>
+        <w:lastRenderedPageBreak/>
+        <w:t>Multiciclo</w:t>
+      </w:r>
+      <w:proofErr w:type="spellEnd"/>
+    </w:p>
+    <w:p>
+      <w:pPr>
+        <w:rPr>
+          <w:b/>
+        </w:rPr>
+      </w:pPr>
+      <w:proofErr w:type="spellStart"/>
+      <w:r>
+        <w:rPr>
+          <w:b/>
+        </w:rPr>
+        <w:t>Div</w:t>
+      </w:r>
+      <w:proofErr w:type="spellEnd"/>
+    </w:p>
+    <w:p>
+      <w:r>
+        <w:t xml:space="preserve">Mantemos quase todos os componentes do monociclo para o </w:t>
+      </w:r>
+      <w:proofErr w:type="spellStart"/>
+      <w:r>
+        <w:t>multiciclo</w:t>
+      </w:r>
+      <w:proofErr w:type="spellEnd"/>
+      <w:r>
+        <w:t xml:space="preserve">, a diferença é que agora precisamos manter o resultado do resto da ALU entre um ciclo e outro, para isso adicionamos um </w:t>
+      </w:r>
+      <w:proofErr w:type="gramStart"/>
+      <w:r>
+        <w:t>registrador  “</w:t>
+      </w:r>
+      <w:proofErr w:type="spellStart"/>
+      <w:proofErr w:type="gramEnd"/>
+      <w:r>
+        <w:t>alu</w:t>
+      </w:r>
+      <w:proofErr w:type="spellEnd"/>
+      <w:r>
+        <w:t xml:space="preserve"> </w:t>
+      </w:r>
+      <w:proofErr w:type="spellStart"/>
+      <w:r>
+        <w:t>remainder</w:t>
+      </w:r>
+      <w:proofErr w:type="spellEnd"/>
+      <w:r>
+        <w:t>” na saída do resto da ALU</w:t>
+      </w:r>
+    </w:p>
+    <w:p>
+      <w:r>
+        <w:drawing>
+          <wp:inline distT="0" distB="0" distL="0" distR="0" wp14:anchorId="373EA96C" wp14:editId="7E1D5E3E">
+            <wp:extent cx="3258005" cy="2095792"/>
+            <wp:effectExtent l="0" t="0" r="0" b="0"/>
+            <wp:docPr id="4" name="Imagem 4"/>
+            <wp:cNvGraphicFramePr>
+              <a:graphicFrameLocks xmlns:a="http://schemas.openxmlformats.org/drawingml/2006/main" noChangeAspect="1"/>
+            </wp:cNvGraphicFramePr>
+            <a:graphic xmlns:a="http://schemas.openxmlformats.org/drawingml/2006/main">
+              <a:graphicData uri="http://schemas.openxmlformats.org/drawingml/2006/picture">
+                <pic:pic xmlns:pic="http://schemas.openxmlformats.org/drawingml/2006/picture">
+                  <pic:nvPicPr>
+                    <pic:cNvPr id="1" name=""/>
+                    <pic:cNvPicPr/>
+                  </pic:nvPicPr>
+                  <pic:blipFill>
+                    <a:blip r:embed="rId9"/>
+                    <a:stretch>
+                      <a:fillRect/>
+                    </a:stretch>
+                  </pic:blipFill>
+                  <pic:spPr>
+                    <a:xfrm>
+                      <a:off x="0" y="0"/>
+                      <a:ext cx="3258005" cy="2095792"/>
+                    </a:xfrm>
+                    <a:prstGeom prst="rect">
+                      <a:avLst/>
+                    </a:prstGeom>
+                  </pic:spPr>
+                </pic:pic>
+              </a:graphicData>
+            </a:graphic>
+          </wp:inline>
+        </w:drawing>
+      </w:r>
+    </w:p>
+    <w:p>
+      <w:proofErr w:type="spellStart"/>
+      <w:r>
+        <w:t>Tambem</w:t>
+      </w:r>
+      <w:proofErr w:type="spellEnd"/>
+      <w:r>
+        <w:t xml:space="preserve"> é necessário manter a informação que a operação realizada foi um DIV, para gravarmos nos registradores especiais, para isso apenas foi adicionado um registrador na saída do comparador da </w:t>
+      </w:r>
+      <w:proofErr w:type="spellStart"/>
+      <w:r>
+        <w:t>ALU_Contro</w:t>
+      </w:r>
+      <w:proofErr w:type="spellEnd"/>
+      <w:r>
+        <w:t xml:space="preserve"> e 101</w:t>
+      </w:r>
+    </w:p>
+    <w:p>
+      <w:r>
+        <w:drawing>
+          <wp:inline distT="0" distB="0" distL="0" distR="0" wp14:anchorId="68B6EECD" wp14:editId="1F6F71A5">
+            <wp:extent cx="2543530" cy="2019582"/>
+            <wp:effectExtent l="0" t="0" r="9525" b="0"/>
+            <wp:docPr id="7" name="Imagem 7"/>
+            <wp:cNvGraphicFramePr>
+              <a:graphicFrameLocks xmlns:a="http://schemas.openxmlformats.org/drawingml/2006/main" noChangeAspect="1"/>
+            </wp:cNvGraphicFramePr>
+            <a:graphic xmlns:a="http://schemas.openxmlformats.org/drawingml/2006/main">
+              <a:graphicData uri="http://schemas.openxmlformats.org/drawingml/2006/picture">
+                <pic:pic xmlns:pic="http://schemas.openxmlformats.org/drawingml/2006/picture">
+                  <pic:nvPicPr>
+                    <pic:cNvPr id="1" name=""/>
+                    <pic:cNvPicPr/>
+                  </pic:nvPicPr>
+                  <pic:blipFill>
+                    <a:blip r:embed="rId10"/>
+                    <a:stretch>
+                      <a:fillRect/>
+                    </a:stretch>
+                  </pic:blipFill>
+                  <pic:spPr>
+                    <a:xfrm>
+                      <a:off x="0" y="0"/>
+                      <a:ext cx="2543530" cy="2019582"/>
+                    </a:xfrm>
+                    <a:prstGeom prst="rect">
+                      <a:avLst/>
+                    </a:prstGeom>
+                  </pic:spPr>
+                </pic:pic>
+              </a:graphicData>
+            </a:graphic>
+          </wp:inline>
+        </w:drawing>
+      </w:r>
+    </w:p>
+    <w:p/>
+    <w:p>
+      <w:pPr>
+        <w:rPr>
+          <w:b/>
+          <w:sz w:val="36"/>
+          <w:szCs w:val="36"/>
+        </w:rPr>
+      </w:pPr>
+      <w:r>
+        <w:rPr>
+          <w:b/>
+          <w:sz w:val="36"/>
+          <w:szCs w:val="36"/>
+        </w:rPr>
+        <w:t>Pipeline</w:t>
+      </w:r>
+    </w:p>
+    <w:p>
+      <w:pPr>
+        <w:rPr>
+          <w:b/>
+        </w:rPr>
+      </w:pPr>
+      <w:proofErr w:type="spellStart"/>
+      <w:r>
+        <w:rPr>
+          <w:b/>
+        </w:rPr>
+        <w:t>Div</w:t>
+      </w:r>
+      <w:proofErr w:type="spellEnd"/>
+    </w:p>
+    <w:p>
+      <w:r>
+        <w:t>No pipeline, aproveitamos várias partes dos componentes, as diferenças são que agora precisamos guarda</w:t>
+      </w:r>
+      <w:r>
+        <w:t xml:space="preserve">r o resto da </w:t>
+      </w:r>
+      <w:proofErr w:type="spellStart"/>
+      <w:r>
+        <w:t>alu</w:t>
+      </w:r>
+      <w:proofErr w:type="spellEnd"/>
+      <w:r>
+        <w:t xml:space="preserve"> e a saída do </w:t>
+      </w:r>
+      <w:proofErr w:type="spellStart"/>
+      <w:r>
+        <w:t>ALU_Control</w:t>
+      </w:r>
+      <w:proofErr w:type="spellEnd"/>
+      <w:r>
+        <w:t xml:space="preserve"> por dois passos. Fazemos isso colocando um registrador intermediário para cada saída, em cada passo, ou seja, 2 </w:t>
+      </w:r>
+      <w:proofErr w:type="spellStart"/>
+      <w:r>
+        <w:t>regs</w:t>
+      </w:r>
+      <w:proofErr w:type="spellEnd"/>
+      <w:r>
+        <w:t xml:space="preserve"> por passo</w:t>
+      </w:r>
+    </w:p>
+    <w:p>
+      <w:r>
+        <w:lastRenderedPageBreak/>
+        <w:drawing>
+          <wp:inline distT="0" distB="0" distL="0" distR="0" wp14:anchorId="68E91E2F" wp14:editId="394893AB">
+            <wp:extent cx="3838575" cy="3166824"/>
+            <wp:effectExtent l="0" t="0" r="0" b="0"/>
+            <wp:docPr id="9" name="Imagem 9"/>
+            <wp:cNvGraphicFramePr>
+              <a:graphicFrameLocks xmlns:a="http://schemas.openxmlformats.org/drawingml/2006/main" noChangeAspect="1"/>
+            </wp:cNvGraphicFramePr>
+            <a:graphic xmlns:a="http://schemas.openxmlformats.org/drawingml/2006/main">
+              <a:graphicData uri="http://schemas.openxmlformats.org/drawingml/2006/picture">
+                <pic:pic xmlns:pic="http://schemas.openxmlformats.org/drawingml/2006/picture">
+                  <pic:nvPicPr>
+                    <pic:cNvPr id="1" name=""/>
+                    <pic:cNvPicPr/>
+                  </pic:nvPicPr>
+                  <pic:blipFill>
+                    <a:blip r:embed="rId11"/>
+                    <a:stretch>
+                      <a:fillRect/>
+                    </a:stretch>
+                  </pic:blipFill>
+                  <pic:spPr>
+                    <a:xfrm>
+                      <a:off x="0" y="0"/>
+                      <a:ext cx="3850900" cy="3176992"/>
+                    </a:xfrm>
+                    <a:prstGeom prst="rect">
+                      <a:avLst/>
+                    </a:prstGeom>
+                  </pic:spPr>
+                </pic:pic>
+              </a:graphicData>
+            </a:graphic>
+          </wp:inline>
+        </w:drawing>
+      </w:r>
+    </w:p>
+    <w:p>
+      <w:r>
+        <w:t xml:space="preserve">A operação de escrever nos registradores LO e HI voltou a ser como era no monociclo, pois agora temos o dado da </w:t>
+      </w:r>
+      <w:proofErr w:type="spellStart"/>
+      <w:r>
+        <w:t>ALU_Control</w:t>
+      </w:r>
+      <w:proofErr w:type="spellEnd"/>
+      <w:r>
+        <w:t xml:space="preserve"> preservado pelo segundo registrador intermediário do </w:t>
+      </w:r>
+      <w:proofErr w:type="spellStart"/>
+      <w:r>
+        <w:t>ALU_Control</w:t>
+      </w:r>
+      <w:proofErr w:type="spellEnd"/>
+    </w:p>
+    <w:p>
+      <w:r>
+        <w:drawing>
+          <wp:inline distT="0" distB="0" distL="0" distR="0" wp14:anchorId="10668C5A" wp14:editId="752CDD2D">
+            <wp:extent cx="3286584" cy="2934109"/>
+            <wp:effectExtent l="0" t="0" r="9525" b="0"/>
+            <wp:docPr id="10" name="Imagem 10"/>
+            <wp:cNvGraphicFramePr>
+              <a:graphicFrameLocks xmlns:a="http://schemas.openxmlformats.org/drawingml/2006/main" noChangeAspect="1"/>
+            </wp:cNvGraphicFramePr>
+            <a:graphic xmlns:a="http://schemas.openxmlformats.org/drawingml/2006/main">
+              <a:graphicData uri="http://schemas.openxmlformats.org/drawingml/2006/picture">
+                <pic:pic xmlns:pic="http://schemas.openxmlformats.org/drawingml/2006/picture">
+                  <pic:nvPicPr>
+                    <pic:cNvPr id="1" name=""/>
+                    <pic:cNvPicPr/>
+                  </pic:nvPicPr>
+                  <pic:blipFill>
+                    <a:blip r:embed="rId12"/>
+                    <a:stretch>
+                      <a:fillRect/>
+                    </a:stretch>
+                  </pic:blipFill>
+                  <pic:spPr>
+                    <a:xfrm>
+                      <a:off x="0" y="0"/>
+                      <a:ext cx="3286584" cy="2934109"/>
+                    </a:xfrm>
+                    <a:prstGeom prst="rect">
+                      <a:avLst/>
+                    </a:prstGeom>
+                  </pic:spPr>
+                </pic:pic>
+              </a:graphicData>
+            </a:graphic>
+          </wp:inline>
+        </w:drawing>
+      </w:r>
+      <w:bookmarkStart w:id="0" w:name="_GoBack"/>
+      <w:bookmarkEnd w:id="0"/>
+    </w:p>
+    <w:p/>
     <w:sectPr>
       <w:pgSz w:w="11906" w:h="16838"/>
       <w:pgMar w:top="1701" w:right="1134" w:bottom="1134" w:left="1701" w:header="709" w:footer="709" w:gutter="0"/>
@@ -838,6 +1210,7 @@
   <w:style w:type="paragraph" w:default="1" w:styleId="Normal">
     <w:name w:val="Normal"/>
     <w:qFormat/>
+    <w:rsid w:val="00246692"/>
   </w:style>
   <w:style w:type="character" w:default="1" w:styleId="Fontepargpadro">
     <w:name w:val="Default Paragraph Font"/>

</xml_diff>